<commit_message>
Updated PA2 design document
Filled Task matrix
</commit_message>
<xml_diff>
--- a/docs/pa2/Design_document_lexora.docx
+++ b/docs/pa2/Design_document_lexora.docx
@@ -7046,27 +7046,7 @@
           <w:sz w:val="24"/>
           <w:szCs w:val="24"/>
         </w:rPr>
-        <w:t xml:space="preserve">4. User </w:t>
-      </w:r>
-      <w:proofErr w:type="gramStart"/>
-      <w:r>
-        <w:rPr>
-          <w:rFonts w:ascii="Times New Roman" w:hAnsi="Times New Roman" w:cs="Times New Roman"/>
-          <w:color w:val="000000" w:themeColor="text1"/>
-          <w:sz w:val="24"/>
-          <w:szCs w:val="24"/>
-        </w:rPr>
-        <w:t>types</w:t>
-      </w:r>
-      <w:proofErr w:type="gramEnd"/>
-      <w:r>
-        <w:rPr>
-          <w:rFonts w:ascii="Times New Roman" w:hAnsi="Times New Roman" w:cs="Times New Roman"/>
-          <w:color w:val="000000" w:themeColor="text1"/>
-          <w:sz w:val="24"/>
-          <w:szCs w:val="24"/>
-        </w:rPr>
-        <w:t xml:space="preserve"> word "ephemeral" into the search input field</w:t>
+        <w:t>4. User types word "ephemeral" into the search input field</w:t>
       </w:r>
     </w:p>
     <w:p>
@@ -10916,27 +10896,7 @@
           <w:sz w:val="24"/>
           <w:szCs w:val="24"/>
         </w:rPr>
-        <w:t xml:space="preserve">26. After </w:t>
-      </w:r>
-      <w:proofErr w:type="gramStart"/>
-      <w:r>
-        <w:rPr>
-          <w:rFonts w:ascii="Times New Roman" w:hAnsi="Times New Roman" w:cs="Times New Roman"/>
-          <w:color w:val="000000" w:themeColor="text1"/>
-          <w:sz w:val="24"/>
-          <w:szCs w:val="24"/>
-        </w:rPr>
-        <w:t>fade</w:t>
-      </w:r>
-      <w:proofErr w:type="gramEnd"/>
-      <w:r>
-        <w:rPr>
-          <w:rFonts w:ascii="Times New Roman" w:hAnsi="Times New Roman" w:cs="Times New Roman"/>
-          <w:color w:val="000000" w:themeColor="text1"/>
-          <w:sz w:val="24"/>
-          <w:szCs w:val="24"/>
-        </w:rPr>
-        <w:t xml:space="preserve"> out, </w:t>
+        <w:t xml:space="preserve">26. After fade out, </w:t>
       </w:r>
       <w:proofErr w:type="gramStart"/>
       <w:r>
@@ -19074,7 +19034,7 @@
                 <w:sz w:val="24"/>
                 <w:szCs w:val="24"/>
               </w:rPr>
-              <w:t>[Name]</w:t>
+              <w:t>Gülsüm Yıldırım</w:t>
             </w:r>
           </w:p>
         </w:tc>
@@ -19122,7 +19082,7 @@
                 <w:sz w:val="24"/>
                 <w:szCs w:val="24"/>
               </w:rPr>
-              <w:t>[Fill]</w:t>
+              <w:t>2h</w:t>
             </w:r>
           </w:p>
         </w:tc>
@@ -19189,6 +19149,7 @@
                 <w:szCs w:val="24"/>
               </w:rPr>
             </w:pPr>
+            <w:proofErr w:type="spellStart"/>
             <w:r>
               <w:rPr>
                 <w:rFonts w:ascii="Times New Roman" w:hAnsi="Times New Roman" w:cs="Times New Roman"/>
@@ -19196,8 +19157,29 @@
                 <w:sz w:val="24"/>
                 <w:szCs w:val="24"/>
               </w:rPr>
-              <w:t>[Name]</w:t>
+              <w:t>Nurefşan</w:t>
             </w:r>
+            <w:proofErr w:type="spellEnd"/>
+            <w:r>
+              <w:rPr>
+                <w:rFonts w:ascii="Times New Roman" w:hAnsi="Times New Roman" w:cs="Times New Roman"/>
+                <w:color w:val="000000" w:themeColor="text1"/>
+                <w:sz w:val="24"/>
+                <w:szCs w:val="24"/>
+              </w:rPr>
+              <w:t xml:space="preserve"> </w:t>
+            </w:r>
+            <w:proofErr w:type="spellStart"/>
+            <w:r>
+              <w:rPr>
+                <w:rFonts w:ascii="Times New Roman" w:hAnsi="Times New Roman" w:cs="Times New Roman"/>
+                <w:color w:val="000000" w:themeColor="text1"/>
+                <w:sz w:val="24"/>
+                <w:szCs w:val="24"/>
+              </w:rPr>
+              <w:t>Olfaz</w:t>
+            </w:r>
+            <w:proofErr w:type="spellEnd"/>
           </w:p>
         </w:tc>
         <w:tc>
@@ -19244,7 +19226,7 @@
                 <w:sz w:val="24"/>
                 <w:szCs w:val="24"/>
               </w:rPr>
-              <w:t>[Fill]</w:t>
+              <w:t>9h</w:t>
             </w:r>
           </w:p>
         </w:tc>
@@ -19331,6 +19313,7 @@
                 <w:szCs w:val="24"/>
               </w:rPr>
             </w:pPr>
+            <w:proofErr w:type="spellStart"/>
             <w:r>
               <w:rPr>
                 <w:rFonts w:ascii="Times New Roman" w:hAnsi="Times New Roman" w:cs="Times New Roman"/>
@@ -19338,8 +19321,29 @@
                 <w:sz w:val="24"/>
                 <w:szCs w:val="24"/>
               </w:rPr>
-              <w:t>[Name]</w:t>
+              <w:t>Nurefşan</w:t>
             </w:r>
+            <w:proofErr w:type="spellEnd"/>
+            <w:r>
+              <w:rPr>
+                <w:rFonts w:ascii="Times New Roman" w:hAnsi="Times New Roman" w:cs="Times New Roman"/>
+                <w:color w:val="000000" w:themeColor="text1"/>
+                <w:sz w:val="24"/>
+                <w:szCs w:val="24"/>
+              </w:rPr>
+              <w:t xml:space="preserve"> </w:t>
+            </w:r>
+            <w:proofErr w:type="spellStart"/>
+            <w:r>
+              <w:rPr>
+                <w:rFonts w:ascii="Times New Roman" w:hAnsi="Times New Roman" w:cs="Times New Roman"/>
+                <w:color w:val="000000" w:themeColor="text1"/>
+                <w:sz w:val="24"/>
+                <w:szCs w:val="24"/>
+              </w:rPr>
+              <w:t>Olfaz</w:t>
+            </w:r>
+            <w:proofErr w:type="spellEnd"/>
           </w:p>
         </w:tc>
         <w:tc>
@@ -19386,7 +19390,7 @@
                 <w:sz w:val="24"/>
                 <w:szCs w:val="24"/>
               </w:rPr>
-              <w:t>[Fill]</w:t>
+              <w:t>5h</w:t>
             </w:r>
           </w:p>
         </w:tc>
@@ -19453,6 +19457,7 @@
                 <w:szCs w:val="24"/>
               </w:rPr>
             </w:pPr>
+            <w:proofErr w:type="spellStart"/>
             <w:r>
               <w:rPr>
                 <w:rFonts w:ascii="Times New Roman" w:hAnsi="Times New Roman" w:cs="Times New Roman"/>
@@ -19460,8 +19465,29 @@
                 <w:sz w:val="24"/>
                 <w:szCs w:val="24"/>
               </w:rPr>
-              <w:t>[Name]</w:t>
+              <w:t>Nurefşan</w:t>
             </w:r>
+            <w:proofErr w:type="spellEnd"/>
+            <w:r>
+              <w:rPr>
+                <w:rFonts w:ascii="Times New Roman" w:hAnsi="Times New Roman" w:cs="Times New Roman"/>
+                <w:color w:val="000000" w:themeColor="text1"/>
+                <w:sz w:val="24"/>
+                <w:szCs w:val="24"/>
+              </w:rPr>
+              <w:t xml:space="preserve"> </w:t>
+            </w:r>
+            <w:proofErr w:type="spellStart"/>
+            <w:r>
+              <w:rPr>
+                <w:rFonts w:ascii="Times New Roman" w:hAnsi="Times New Roman" w:cs="Times New Roman"/>
+                <w:color w:val="000000" w:themeColor="text1"/>
+                <w:sz w:val="24"/>
+                <w:szCs w:val="24"/>
+              </w:rPr>
+              <w:t>Olfaz</w:t>
+            </w:r>
+            <w:proofErr w:type="spellEnd"/>
           </w:p>
         </w:tc>
         <w:tc>
@@ -19508,7 +19534,7 @@
                 <w:sz w:val="24"/>
                 <w:szCs w:val="24"/>
               </w:rPr>
-              <w:t>[Fill]</w:t>
+              <w:t>5h</w:t>
             </w:r>
           </w:p>
         </w:tc>
@@ -19575,6 +19601,7 @@
                 <w:szCs w:val="24"/>
               </w:rPr>
             </w:pPr>
+            <w:proofErr w:type="spellStart"/>
             <w:r>
               <w:rPr>
                 <w:rFonts w:ascii="Times New Roman" w:hAnsi="Times New Roman" w:cs="Times New Roman"/>
@@ -19582,8 +19609,29 @@
                 <w:sz w:val="24"/>
                 <w:szCs w:val="24"/>
               </w:rPr>
-              <w:t>[Name]</w:t>
+              <w:t>Nurefşan</w:t>
             </w:r>
+            <w:proofErr w:type="spellEnd"/>
+            <w:r>
+              <w:rPr>
+                <w:rFonts w:ascii="Times New Roman" w:hAnsi="Times New Roman" w:cs="Times New Roman"/>
+                <w:color w:val="000000" w:themeColor="text1"/>
+                <w:sz w:val="24"/>
+                <w:szCs w:val="24"/>
+              </w:rPr>
+              <w:t xml:space="preserve"> </w:t>
+            </w:r>
+            <w:proofErr w:type="spellStart"/>
+            <w:r>
+              <w:rPr>
+                <w:rFonts w:ascii="Times New Roman" w:hAnsi="Times New Roman" w:cs="Times New Roman"/>
+                <w:color w:val="000000" w:themeColor="text1"/>
+                <w:sz w:val="24"/>
+                <w:szCs w:val="24"/>
+              </w:rPr>
+              <w:t>Olfaz</w:t>
+            </w:r>
+            <w:proofErr w:type="spellEnd"/>
           </w:p>
         </w:tc>
         <w:tc>
@@ -19630,7 +19678,7 @@
                 <w:sz w:val="24"/>
                 <w:szCs w:val="24"/>
               </w:rPr>
-              <w:t>[Fill]</w:t>
+              <w:t>3h</w:t>
             </w:r>
           </w:p>
         </w:tc>
@@ -19704,7 +19752,7 @@
                 <w:sz w:val="24"/>
                 <w:szCs w:val="24"/>
               </w:rPr>
-              <w:t>[Name]</w:t>
+              <w:t>Gülsüm Yıldırım</w:t>
             </w:r>
           </w:p>
         </w:tc>
@@ -19752,7 +19800,7 @@
                 <w:sz w:val="24"/>
                 <w:szCs w:val="24"/>
               </w:rPr>
-              <w:t>[Fill]</w:t>
+              <w:t>12h</w:t>
             </w:r>
           </w:p>
         </w:tc>
@@ -19819,6 +19867,7 @@
                 <w:szCs w:val="24"/>
               </w:rPr>
             </w:pPr>
+            <w:proofErr w:type="spellStart"/>
             <w:r>
               <w:rPr>
                 <w:rFonts w:ascii="Times New Roman" w:hAnsi="Times New Roman" w:cs="Times New Roman"/>
@@ -19826,8 +19875,29 @@
                 <w:sz w:val="24"/>
                 <w:szCs w:val="24"/>
               </w:rPr>
-              <w:t>[Name]</w:t>
+              <w:t>Nurefşan</w:t>
             </w:r>
+            <w:proofErr w:type="spellEnd"/>
+            <w:r>
+              <w:rPr>
+                <w:rFonts w:ascii="Times New Roman" w:hAnsi="Times New Roman" w:cs="Times New Roman"/>
+                <w:color w:val="000000" w:themeColor="text1"/>
+                <w:sz w:val="24"/>
+                <w:szCs w:val="24"/>
+              </w:rPr>
+              <w:t xml:space="preserve"> </w:t>
+            </w:r>
+            <w:proofErr w:type="spellStart"/>
+            <w:r>
+              <w:rPr>
+                <w:rFonts w:ascii="Times New Roman" w:hAnsi="Times New Roman" w:cs="Times New Roman"/>
+                <w:color w:val="000000" w:themeColor="text1"/>
+                <w:sz w:val="24"/>
+                <w:szCs w:val="24"/>
+              </w:rPr>
+              <w:t>Olfaz</w:t>
+            </w:r>
+            <w:proofErr w:type="spellEnd"/>
           </w:p>
         </w:tc>
         <w:tc>
@@ -19874,7 +19944,7 @@
                 <w:sz w:val="24"/>
                 <w:szCs w:val="24"/>
               </w:rPr>
-              <w:t>[Fill]</w:t>
+              <w:t>18h</w:t>
             </w:r>
           </w:p>
         </w:tc>
@@ -19948,7 +20018,7 @@
                 <w:sz w:val="24"/>
                 <w:szCs w:val="24"/>
               </w:rPr>
-              <w:t>[Name]</w:t>
+              <w:t>Gülsüm Yıldırım</w:t>
             </w:r>
           </w:p>
         </w:tc>
@@ -19996,7 +20066,7 @@
                 <w:sz w:val="24"/>
                 <w:szCs w:val="24"/>
               </w:rPr>
-              <w:t>[Fill]</w:t>
+              <w:t>5h</w:t>
             </w:r>
           </w:p>
         </w:tc>
@@ -20070,7 +20140,7 @@
                 <w:sz w:val="24"/>
                 <w:szCs w:val="24"/>
               </w:rPr>
-              <w:t>[Name]</w:t>
+              <w:t>Gülsüm Yıldırım</w:t>
             </w:r>
           </w:p>
         </w:tc>
@@ -20118,7 +20188,7 @@
                 <w:sz w:val="24"/>
                 <w:szCs w:val="24"/>
               </w:rPr>
-              <w:t>[Fill]</w:t>
+              <w:t>12h</w:t>
             </w:r>
           </w:p>
         </w:tc>
@@ -20192,7 +20262,7 @@
                 <w:sz w:val="24"/>
                 <w:szCs w:val="24"/>
               </w:rPr>
-              <w:t>[Name]</w:t>
+              <w:t>Gülsüm Yıldırım</w:t>
             </w:r>
           </w:p>
         </w:tc>
@@ -20240,7 +20310,7 @@
                 <w:sz w:val="24"/>
                 <w:szCs w:val="24"/>
               </w:rPr>
-              <w:t>[Fill]</w:t>
+              <w:t>10h</w:t>
             </w:r>
           </w:p>
         </w:tc>
@@ -20315,7 +20385,7 @@
                 <w:sz w:val="24"/>
                 <w:szCs w:val="24"/>
               </w:rPr>
-              <w:t>[Name]</w:t>
+              <w:t>Ozan Bayer</w:t>
             </w:r>
           </w:p>
         </w:tc>
@@ -20363,7 +20433,7 @@
                 <w:sz w:val="24"/>
                 <w:szCs w:val="24"/>
               </w:rPr>
-              <w:t>[Fill]</w:t>
+              <w:t>7h</w:t>
             </w:r>
           </w:p>
         </w:tc>
@@ -20437,7 +20507,7 @@
                 <w:sz w:val="24"/>
                 <w:szCs w:val="24"/>
               </w:rPr>
-              <w:t>[Name]</w:t>
+              <w:t>Ozan Bayer</w:t>
             </w:r>
           </w:p>
         </w:tc>
@@ -20485,7 +20555,7 @@
                 <w:sz w:val="24"/>
                 <w:szCs w:val="24"/>
               </w:rPr>
-              <w:t>[Fill]</w:t>
+              <w:t>5h</w:t>
             </w:r>
           </w:p>
         </w:tc>
@@ -20559,7 +20629,7 @@
                 <w:sz w:val="24"/>
                 <w:szCs w:val="24"/>
               </w:rPr>
-              <w:t>[Name]</w:t>
+              <w:t>Ozan Bayer</w:t>
             </w:r>
           </w:p>
         </w:tc>
@@ -20607,7 +20677,7 @@
                 <w:sz w:val="24"/>
                 <w:szCs w:val="24"/>
               </w:rPr>
-              <w:t>[Fill]</w:t>
+              <w:t>5h</w:t>
             </w:r>
           </w:p>
         </w:tc>
@@ -20681,7 +20751,7 @@
                 <w:sz w:val="24"/>
                 <w:szCs w:val="24"/>
               </w:rPr>
-              <w:t>[Name]</w:t>
+              <w:t>Ozan Bayer</w:t>
             </w:r>
           </w:p>
         </w:tc>
@@ -20729,7 +20799,7 @@
                 <w:sz w:val="24"/>
                 <w:szCs w:val="24"/>
               </w:rPr>
-              <w:t>[Fill]</w:t>
+              <w:t>5h</w:t>
             </w:r>
           </w:p>
         </w:tc>
@@ -20803,7 +20873,7 @@
                 <w:sz w:val="24"/>
                 <w:szCs w:val="24"/>
               </w:rPr>
-              <w:t>[Name]</w:t>
+              <w:t>Ozan Bayer</w:t>
             </w:r>
           </w:p>
         </w:tc>
@@ -20851,7 +20921,7 @@
                 <w:sz w:val="24"/>
                 <w:szCs w:val="24"/>
               </w:rPr>
-              <w:t>[Fill]</w:t>
+              <w:t>7h</w:t>
             </w:r>
           </w:p>
         </w:tc>

</xml_diff>

<commit_message>
chore: update documant details
</commit_message>
<xml_diff>
--- a/docs/pa2/Design_document_lexora.docx
+++ b/docs/pa2/Design_document_lexora.docx
@@ -10028,25 +10028,7 @@
           <w:sz w:val="24"/>
           <w:szCs w:val="24"/>
         </w:rPr>
-        <w:t>User clicks "</w:t>
-      </w:r>
-      <w:r>
-        <w:rPr>
-          <w:rFonts w:ascii="Apple Color Emoji" w:hAnsi="Apple Color Emoji" w:cs="Apple Color Emoji"/>
-          <w:color w:val="000000" w:themeColor="text1"/>
-          <w:sz w:val="24"/>
-          <w:szCs w:val="24"/>
-        </w:rPr>
-        <w:t>📚</w:t>
-      </w:r>
-      <w:r>
-        <w:rPr>
-          <w:rFonts w:ascii="Times New Roman" w:hAnsi="Times New Roman" w:cs="Times New Roman"/>
-          <w:color w:val="000000" w:themeColor="text1"/>
-          <w:sz w:val="24"/>
-          <w:szCs w:val="24"/>
-        </w:rPr>
-        <w:t xml:space="preserve"> Library" tab</w:t>
+        <w:t>User clicks "Library" tab</w:t>
       </w:r>
       <w:r>
         <w:rPr>
@@ -10896,7 +10878,27 @@
           <w:sz w:val="24"/>
           <w:szCs w:val="24"/>
         </w:rPr>
-        <w:t xml:space="preserve">26. After fade out, </w:t>
+        <w:t xml:space="preserve">26. After </w:t>
+      </w:r>
+      <w:proofErr w:type="gramStart"/>
+      <w:r>
+        <w:rPr>
+          <w:rFonts w:ascii="Times New Roman" w:hAnsi="Times New Roman" w:cs="Times New Roman"/>
+          <w:color w:val="000000" w:themeColor="text1"/>
+          <w:sz w:val="24"/>
+          <w:szCs w:val="24"/>
+        </w:rPr>
+        <w:t>fade</w:t>
+      </w:r>
+      <w:proofErr w:type="gramEnd"/>
+      <w:r>
+        <w:rPr>
+          <w:rFonts w:ascii="Times New Roman" w:hAnsi="Times New Roman" w:cs="Times New Roman"/>
+          <w:color w:val="000000" w:themeColor="text1"/>
+          <w:sz w:val="24"/>
+          <w:szCs w:val="24"/>
+        </w:rPr>
+        <w:t xml:space="preserve"> out, </w:t>
       </w:r>
       <w:proofErr w:type="gramStart"/>
       <w:r>
@@ -19149,7 +19151,6 @@
                 <w:szCs w:val="24"/>
               </w:rPr>
             </w:pPr>
-            <w:proofErr w:type="spellStart"/>
             <w:r>
               <w:rPr>
                 <w:rFonts w:ascii="Times New Roman" w:hAnsi="Times New Roman" w:cs="Times New Roman"/>
@@ -19157,29 +19158,8 @@
                 <w:sz w:val="24"/>
                 <w:szCs w:val="24"/>
               </w:rPr>
-              <w:t>Nurefşan</w:t>
+              <w:t>Gülsüm Yıldırım</w:t>
             </w:r>
-            <w:proofErr w:type="spellEnd"/>
-            <w:r>
-              <w:rPr>
-                <w:rFonts w:ascii="Times New Roman" w:hAnsi="Times New Roman" w:cs="Times New Roman"/>
-                <w:color w:val="000000" w:themeColor="text1"/>
-                <w:sz w:val="24"/>
-                <w:szCs w:val="24"/>
-              </w:rPr>
-              <w:t xml:space="preserve"> </w:t>
-            </w:r>
-            <w:proofErr w:type="spellStart"/>
-            <w:r>
-              <w:rPr>
-                <w:rFonts w:ascii="Times New Roman" w:hAnsi="Times New Roman" w:cs="Times New Roman"/>
-                <w:color w:val="000000" w:themeColor="text1"/>
-                <w:sz w:val="24"/>
-                <w:szCs w:val="24"/>
-              </w:rPr>
-              <w:t>Olfaz</w:t>
-            </w:r>
-            <w:proofErr w:type="spellEnd"/>
           </w:p>
         </w:tc>
         <w:tc>
@@ -19313,7 +19293,6 @@
                 <w:szCs w:val="24"/>
               </w:rPr>
             </w:pPr>
-            <w:proofErr w:type="spellStart"/>
             <w:r>
               <w:rPr>
                 <w:rFonts w:ascii="Times New Roman" w:hAnsi="Times New Roman" w:cs="Times New Roman"/>
@@ -19321,29 +19300,8 @@
                 <w:sz w:val="24"/>
                 <w:szCs w:val="24"/>
               </w:rPr>
-              <w:t>Nurefşan</w:t>
+              <w:t>Gülsüm Yıldırım</w:t>
             </w:r>
-            <w:proofErr w:type="spellEnd"/>
-            <w:r>
-              <w:rPr>
-                <w:rFonts w:ascii="Times New Roman" w:hAnsi="Times New Roman" w:cs="Times New Roman"/>
-                <w:color w:val="000000" w:themeColor="text1"/>
-                <w:sz w:val="24"/>
-                <w:szCs w:val="24"/>
-              </w:rPr>
-              <w:t xml:space="preserve"> </w:t>
-            </w:r>
-            <w:proofErr w:type="spellStart"/>
-            <w:r>
-              <w:rPr>
-                <w:rFonts w:ascii="Times New Roman" w:hAnsi="Times New Roman" w:cs="Times New Roman"/>
-                <w:color w:val="000000" w:themeColor="text1"/>
-                <w:sz w:val="24"/>
-                <w:szCs w:val="24"/>
-              </w:rPr>
-              <w:t>Olfaz</w:t>
-            </w:r>
-            <w:proofErr w:type="spellEnd"/>
           </w:p>
         </w:tc>
         <w:tc>
@@ -19457,7 +19415,6 @@
                 <w:szCs w:val="24"/>
               </w:rPr>
             </w:pPr>
-            <w:proofErr w:type="spellStart"/>
             <w:r>
               <w:rPr>
                 <w:rFonts w:ascii="Times New Roman" w:hAnsi="Times New Roman" w:cs="Times New Roman"/>
@@ -19465,29 +19422,8 @@
                 <w:sz w:val="24"/>
                 <w:szCs w:val="24"/>
               </w:rPr>
-              <w:t>Nurefşan</w:t>
+              <w:t>Gülsüm Yıldırım</w:t>
             </w:r>
-            <w:proofErr w:type="spellEnd"/>
-            <w:r>
-              <w:rPr>
-                <w:rFonts w:ascii="Times New Roman" w:hAnsi="Times New Roman" w:cs="Times New Roman"/>
-                <w:color w:val="000000" w:themeColor="text1"/>
-                <w:sz w:val="24"/>
-                <w:szCs w:val="24"/>
-              </w:rPr>
-              <w:t xml:space="preserve"> </w:t>
-            </w:r>
-            <w:proofErr w:type="spellStart"/>
-            <w:r>
-              <w:rPr>
-                <w:rFonts w:ascii="Times New Roman" w:hAnsi="Times New Roman" w:cs="Times New Roman"/>
-                <w:color w:val="000000" w:themeColor="text1"/>
-                <w:sz w:val="24"/>
-                <w:szCs w:val="24"/>
-              </w:rPr>
-              <w:t>Olfaz</w:t>
-            </w:r>
-            <w:proofErr w:type="spellEnd"/>
           </w:p>
         </w:tc>
         <w:tc>
@@ -19601,7 +19537,6 @@
                 <w:szCs w:val="24"/>
               </w:rPr>
             </w:pPr>
-            <w:proofErr w:type="spellStart"/>
             <w:r>
               <w:rPr>
                 <w:rFonts w:ascii="Times New Roman" w:hAnsi="Times New Roman" w:cs="Times New Roman"/>
@@ -19609,29 +19544,8 @@
                 <w:sz w:val="24"/>
                 <w:szCs w:val="24"/>
               </w:rPr>
-              <w:t>Nurefşan</w:t>
+              <w:t>Gülsüm Yıldırım</w:t>
             </w:r>
-            <w:proofErr w:type="spellEnd"/>
-            <w:r>
-              <w:rPr>
-                <w:rFonts w:ascii="Times New Roman" w:hAnsi="Times New Roman" w:cs="Times New Roman"/>
-                <w:color w:val="000000" w:themeColor="text1"/>
-                <w:sz w:val="24"/>
-                <w:szCs w:val="24"/>
-              </w:rPr>
-              <w:t xml:space="preserve"> </w:t>
-            </w:r>
-            <w:proofErr w:type="spellStart"/>
-            <w:r>
-              <w:rPr>
-                <w:rFonts w:ascii="Times New Roman" w:hAnsi="Times New Roman" w:cs="Times New Roman"/>
-                <w:color w:val="000000" w:themeColor="text1"/>
-                <w:sz w:val="24"/>
-                <w:szCs w:val="24"/>
-              </w:rPr>
-              <w:t>Olfaz</w:t>
-            </w:r>
-            <w:proofErr w:type="spellEnd"/>
           </w:p>
         </w:tc>
         <w:tc>
@@ -19752,7 +19666,7 @@
                 <w:sz w:val="24"/>
                 <w:szCs w:val="24"/>
               </w:rPr>
-              <w:t>Gülsüm Yıldırım</w:t>
+              <w:t>Nurefşan Olfaz</w:t>
             </w:r>
           </w:p>
         </w:tc>
@@ -19867,7 +19781,6 @@
                 <w:szCs w:val="24"/>
               </w:rPr>
             </w:pPr>
-            <w:proofErr w:type="spellStart"/>
             <w:r>
               <w:rPr>
                 <w:rFonts w:ascii="Times New Roman" w:hAnsi="Times New Roman" w:cs="Times New Roman"/>
@@ -19875,29 +19788,8 @@
                 <w:sz w:val="24"/>
                 <w:szCs w:val="24"/>
               </w:rPr>
-              <w:t>Nurefşan</w:t>
+              <w:t>Nurefşan Olfaz</w:t>
             </w:r>
-            <w:proofErr w:type="spellEnd"/>
-            <w:r>
-              <w:rPr>
-                <w:rFonts w:ascii="Times New Roman" w:hAnsi="Times New Roman" w:cs="Times New Roman"/>
-                <w:color w:val="000000" w:themeColor="text1"/>
-                <w:sz w:val="24"/>
-                <w:szCs w:val="24"/>
-              </w:rPr>
-              <w:t xml:space="preserve"> </w:t>
-            </w:r>
-            <w:proofErr w:type="spellStart"/>
-            <w:r>
-              <w:rPr>
-                <w:rFonts w:ascii="Times New Roman" w:hAnsi="Times New Roman" w:cs="Times New Roman"/>
-                <w:color w:val="000000" w:themeColor="text1"/>
-                <w:sz w:val="24"/>
-                <w:szCs w:val="24"/>
-              </w:rPr>
-              <w:t>Olfaz</w:t>
-            </w:r>
-            <w:proofErr w:type="spellEnd"/>
           </w:p>
         </w:tc>
         <w:tc>
@@ -20018,7 +19910,7 @@
                 <w:sz w:val="24"/>
                 <w:szCs w:val="24"/>
               </w:rPr>
-              <w:t>Gülsüm Yıldırım</w:t>
+              <w:t>Nurefşan Olfaz</w:t>
             </w:r>
           </w:p>
         </w:tc>
@@ -20140,7 +20032,7 @@
                 <w:sz w:val="24"/>
                 <w:szCs w:val="24"/>
               </w:rPr>
-              <w:t>Gülsüm Yıldırım</w:t>
+              <w:t>Nurefşan Olfaz</w:t>
             </w:r>
           </w:p>
         </w:tc>
@@ -20262,7 +20154,7 @@
                 <w:sz w:val="24"/>
                 <w:szCs w:val="24"/>
               </w:rPr>
-              <w:t>Gülsüm Yıldırım</w:t>
+              <w:t>Nurefşan Olfaz</w:t>
             </w:r>
           </w:p>
         </w:tc>

</xml_diff>